<commit_message>
even  more modular lore
</commit_message>
<xml_diff>
--- a/PCG_Character/README/README.docx
+++ b/PCG_Character/README/README.docx
@@ -70,7 +70,15 @@
         <w:t>opening</w:t>
       </w:r>
       <w:r>
-        <w:t xml:space="preserve"> the files you can see the correct way of filling in information.</w:t>
+        <w:t xml:space="preserve"> the </w:t>
+      </w:r>
+      <w:proofErr w:type="gramStart"/>
+      <w:r>
+        <w:t>files</w:t>
+      </w:r>
+      <w:proofErr w:type="gramEnd"/>
+      <w:r>
+        <w:t xml:space="preserve"> you can see the correct way of filling in information.</w:t>
       </w:r>
     </w:p>
     <w:p/>
@@ -99,7 +107,21 @@
           <w:b/>
           <w:bCs/>
         </w:rPr>
-        <w:t>Classes, Races, Stats and Inventory items can be added and removed freely.</w:t>
+        <w:t>Classes, Races, Stats and Inventory items</w:t>
+      </w:r>
+      <w:r>
+        <w:rPr>
+          <w:b/>
+          <w:bCs/>
+        </w:rPr>
+        <w:t>, Lore and Characteristics</w:t>
+      </w:r>
+      <w:r>
+        <w:rPr>
+          <w:b/>
+          <w:bCs/>
+        </w:rPr>
+        <w:t xml:space="preserve"> can be added and removed freely.</w:t>
       </w:r>
       <w:r>
         <w:rPr>
@@ -121,40 +143,91 @@
           <w:b/>
           <w:bCs/>
         </w:rPr>
-        <w:t>If the database has “-“ at the end of it’s rows/columns, don’t forget to include it if you alter them.</w:t>
-      </w:r>
-    </w:p>
-    <w:p/>
+        <w:t>If the database has “</w:t>
+      </w:r>
+      <w:proofErr w:type="gramStart"/>
+      <w:r>
+        <w:rPr>
+          <w:b/>
+          <w:bCs/>
+        </w:rPr>
+        <w:t>-“ at</w:t>
+      </w:r>
+      <w:proofErr w:type="gramEnd"/>
+      <w:r>
+        <w:rPr>
+          <w:b/>
+          <w:bCs/>
+        </w:rPr>
+        <w:t xml:space="preserve"> the end of </w:t>
+      </w:r>
+      <w:proofErr w:type="spellStart"/>
+      <w:r>
+        <w:rPr>
+          <w:b/>
+          <w:bCs/>
+        </w:rPr>
+        <w:t>it’s</w:t>
+      </w:r>
+      <w:proofErr w:type="spellEnd"/>
+      <w:r>
+        <w:rPr>
+          <w:b/>
+          <w:bCs/>
+        </w:rPr>
+        <w:t xml:space="preserve"> rows/columns, don’t forget to include it if you alter them.</w:t>
+      </w:r>
+    </w:p>
     <w:p>
       <w:pPr>
         <w:rPr>
-          <w:highlight w:val="yellow"/>
+          <w:b/>
+          <w:bCs/>
         </w:rPr>
       </w:pPr>
-      <w:r>
-        <w:rPr>
-          <w:highlight w:val="yellow"/>
-        </w:rPr>
-        <w:t>SENTENCE STRUCTURES CANNOT.</w:t>
-      </w:r>
-    </w:p>
-    <w:p>
-      <w:r>
-        <w:rPr>
-          <w:highlight w:val="yellow"/>
-        </w:rPr>
-        <w:t>However, you can add or remove sentences and connecting words. DO NOT alter the columns by adding or removing in Lore and Description Databases.</w:t>
-      </w:r>
-    </w:p>
-    <w:p/>
-    <w:p>
-      <w:r>
-        <w:t>All mentions of copyrighted names in this are purely for testing purposes, this is a modular tool meant to be used with everyone’s</w:t>
-      </w:r>
       <w:bookmarkStart w:id="0" w:name="_GoBack"/>
       <w:bookmarkEnd w:id="0"/>
       <w:r>
-        <w:t xml:space="preserve"> needs.</w:t>
+        <w:rPr>
+          <w:b/>
+          <w:bCs/>
+          <w:highlight w:val="yellow"/>
+        </w:rPr>
+        <w:lastRenderedPageBreak/>
+        <w:t>SOME DATABASES HAVE EITHER “END” FOLLOWED BY A “</w:t>
+      </w:r>
+      <w:proofErr w:type="gramStart"/>
+      <w:r>
+        <w:rPr>
+          <w:b/>
+          <w:bCs/>
+          <w:highlight w:val="yellow"/>
+        </w:rPr>
+        <w:t>-“</w:t>
+      </w:r>
+      <w:proofErr w:type="gramEnd"/>
+      <w:r>
+        <w:rPr>
+          <w:b/>
+          <w:bCs/>
+          <w:highlight w:val="yellow"/>
+        </w:rPr>
+        <w:t>, SOME HAVE A “-“ OR SOME HAVE NOTHING. FOLLOW THE SAME STRUCTURE ARE THEY ARE WHEN MANIPULATING THEM.</w:t>
+      </w:r>
+      <w:r>
+        <w:rPr>
+          <w:b/>
+          <w:bCs/>
+          <w:highlight w:val="yellow"/>
+        </w:rPr>
+        <w:t xml:space="preserve"> MAKE SURE TO ALWAYS INCLUDE THOSE LAST COLUMNS.</w:t>
+      </w:r>
+    </w:p>
+    <w:p/>
+    <w:p/>
+    <w:p>
+      <w:r>
+        <w:t>All mentions of copyrighted names in this are purely for testing purposes, this is a modular tool meant to be used with everyone’s needs.</w:t>
       </w:r>
     </w:p>
     <w:p/>

</xml_diff>

<commit_message>
added hp calculations based on stamina and level
</commit_message>
<xml_diff>
--- a/PCG_Character/README/README.docx
+++ b/PCG_Character/README/README.docx
@@ -244,7 +244,23 @@
       </w:r>
     </w:p>
     <w:p/>
-    <w:p/>
+    <w:p>
+      <w:pPr>
+        <w:rPr>
+          <w:b/>
+          <w:bCs/>
+        </w:rPr>
+      </w:pPr>
+      <w:bookmarkStart w:id="0" w:name="_GoBack"/>
+      <w:r>
+        <w:rPr>
+          <w:b/>
+          <w:bCs/>
+        </w:rPr>
+        <w:t>The stamina stat is used in the calculation of the HP of the character, if the name is changed, the stat in that position in the database will be used instead.</w:t>
+      </w:r>
+    </w:p>
+    <w:bookmarkEnd w:id="0"/>
     <w:p/>
     <w:p/>
     <w:p>
@@ -569,8 +585,6 @@
       <w:r>
         <w:t>non-profit</w:t>
       </w:r>
-      <w:bookmarkStart w:id="0" w:name="_GoBack"/>
-      <w:bookmarkEnd w:id="0"/>
       <w:r>
         <w:t xml:space="preserve"> </w:t>
       </w:r>

</xml_diff>